<commit_message>
Little correction on the user guide
</commit_message>
<xml_diff>
--- a/docs/User Guide.docx
+++ b/docs/User Guide.docx
@@ -5,23 +5,57 @@
     <w:p>
       <w:pPr>
         <w:pStyle w:val="Titre"/>
-      </w:pPr>
-      <w:r>
-        <w:t>User Guide  - Arch LOG8430</w:t>
-      </w:r>
-    </w:p>
-    <w:p/>
-    <w:p>
-      <w:pPr>
-        <w:rPr>
-          <w:lang w:val="en-US"/>
-        </w:rPr>
-      </w:pPr>
-      <w:r>
-        <w:rPr>
-          <w:lang w:val="en-US"/>
-        </w:rPr>
-        <w:t>Welcome to this user guide, designed to teach you how our software is built and how to use it.</w:t>
+        <w:rPr>
+          <w:lang w:val="en-US"/>
+        </w:rPr>
+      </w:pPr>
+      <w:r>
+        <w:rPr>
+          <w:lang w:val="en-US"/>
+        </w:rPr>
+        <w:t xml:space="preserve">User </w:t>
+      </w:r>
+      <w:proofErr w:type="gramStart"/>
+      <w:r>
+        <w:rPr>
+          <w:lang w:val="en-US"/>
+        </w:rPr>
+        <w:t>Guide  -</w:t>
+      </w:r>
+      <w:proofErr w:type="gramEnd"/>
+      <w:r>
+        <w:rPr>
+          <w:lang w:val="en-US"/>
+        </w:rPr>
+        <w:t xml:space="preserve"> Arch LOG8430</w:t>
+      </w:r>
+    </w:p>
+    <w:p>
+      <w:pPr>
+        <w:rPr>
+          <w:lang w:val="en-US"/>
+        </w:rPr>
+      </w:pPr>
+    </w:p>
+    <w:p>
+      <w:pPr>
+        <w:rPr>
+          <w:lang w:val="en-US"/>
+        </w:rPr>
+      </w:pPr>
+      <w:r>
+        <w:rPr>
+          <w:lang w:val="en-US"/>
+        </w:rPr>
+        <w:t>Welcome to this user guide, designed to teach you how our softwar</w:t>
+      </w:r>
+      <w:bookmarkStart w:id="0" w:name="_GoBack"/>
+      <w:bookmarkEnd w:id="0"/>
+      <w:r>
+        <w:rPr>
+          <w:lang w:val="en-US"/>
+        </w:rPr>
+        <w:t>e is built and how to use it.</w:t>
       </w:r>
       <w:r>
         <w:rPr>
@@ -102,7 +136,19 @@
         <w:rPr>
           <w:lang w:val="en-US"/>
         </w:rPr>
-        <w:t>First of all, this software is designed with Java. Because of it, you need to</w:t>
+        <w:t xml:space="preserve">First of all, this software is designed </w:t>
+      </w:r>
+      <w:r>
+        <w:rPr>
+          <w:lang w:val="en-US"/>
+        </w:rPr>
+        <w:t>in</w:t>
+      </w:r>
+      <w:r>
+        <w:rPr>
+          <w:lang w:val="en-US"/>
+        </w:rPr>
+        <w:t xml:space="preserve"> Java. Because of it, you need to</w:t>
       </w:r>
       <w:r>
         <w:rPr>
@@ -135,13 +181,37 @@
         <w:rPr>
           <w:lang w:val="en-US"/>
         </w:rPr>
-        <w:t xml:space="preserve">The purpose of this software is to allow a user to centralize his streaming music services in one app, to allow him to listen to his playlist, </w:t>
-      </w:r>
-      <w:r>
-        <w:rPr>
-          <w:lang w:val="en-US"/>
-        </w:rPr>
-        <w:t>modify them and even create new playlist. Next feature (but not implemented yet) would be to have a playlist with more than one service provider in it. For now, it is only possible to play one playlist for one service provider.</w:t>
+        <w:t>The purpose of this software is to allow a user to centralize his streaming music services in one app, to allow him to listen to his playlist</w:t>
+      </w:r>
+      <w:r>
+        <w:rPr>
+          <w:lang w:val="en-US"/>
+        </w:rPr>
+        <w:t>s</w:t>
+      </w:r>
+      <w:r>
+        <w:rPr>
+          <w:lang w:val="en-US"/>
+        </w:rPr>
+        <w:t xml:space="preserve">, </w:t>
+      </w:r>
+      <w:r>
+        <w:rPr>
+          <w:lang w:val="en-US"/>
+        </w:rPr>
+        <w:t xml:space="preserve">modify them and even create new playlist. Next feature (but not implemented yet) would be to have a playlist with more than one service provider in it. For now, it is only possible to play one playlist </w:t>
+      </w:r>
+      <w:r>
+        <w:rPr>
+          <w:lang w:val="en-US"/>
+        </w:rPr>
+        <w:t>from</w:t>
+      </w:r>
+      <w:r>
+        <w:rPr>
+          <w:lang w:val="en-US"/>
+        </w:rPr>
+        <w:t xml:space="preserve"> one service provider.</w:t>
       </w:r>
     </w:p>
     <w:p>
@@ -257,7 +327,19 @@
         <w:rPr>
           <w:lang w:val="en-US"/>
         </w:rPr>
-        <w:t>Playlist: This menu brings the user to the selection of all his playlists. The user needs to be authenticated to all the services he wants to use in order to see his playlists and create them. (See the … section)</w:t>
+        <w:t>Playlist: This menu brings the user to the selection of all his playlists. The user needs to be authenticated to all the services he wants to use in order to see his playlists and create them. (</w:t>
+      </w:r>
+      <w:r>
+        <w:rPr>
+          <w:lang w:val="en-US"/>
+        </w:rPr>
+        <w:t>Cf. section 4</w:t>
+      </w:r>
+      <w:r>
+        <w:rPr>
+          <w:lang w:val="en-US"/>
+        </w:rPr>
+        <w:t>)</w:t>
       </w:r>
     </w:p>
     <w:p>
@@ -283,6 +365,12 @@
         </w:rPr>
         <w:t xml:space="preserve"> the user to the search engine.</w:t>
       </w:r>
+      <w:r>
+        <w:rPr>
+          <w:lang w:val="en-US"/>
+        </w:rPr>
+        <w:t xml:space="preserve"> </w:t>
+      </w:r>
     </w:p>
     <w:p>
       <w:pPr>
@@ -301,6 +389,12 @@
         </w:rPr>
         <w:t>Services: Allows the user to authenticate himself to all the services supported by the software.</w:t>
       </w:r>
+      <w:r>
+        <w:rPr>
+          <w:lang w:val="en-US"/>
+        </w:rPr>
+        <w:t xml:space="preserve"> </w:t>
+      </w:r>
     </w:p>
     <w:p>
       <w:pPr>
@@ -354,7 +448,19 @@
         <w:rPr>
           <w:lang w:val="en-US"/>
         </w:rPr>
-        <w:t>This is the controller of the player. Where the song will be played. (See the … section for more information)</w:t>
+        <w:t>This is the controller of the player. Where the song will be pla</w:t>
+      </w:r>
+      <w:r>
+        <w:rPr>
+          <w:lang w:val="en-US"/>
+        </w:rPr>
+        <w:t xml:space="preserve">yed. (Cf. section 5 </w:t>
+      </w:r>
+      <w:r>
+        <w:rPr>
+          <w:lang w:val="en-US"/>
+        </w:rPr>
+        <w:t>for more information)</w:t>
       </w:r>
     </w:p>
     <w:p>
@@ -984,10 +1090,32 @@
           <w:lang w:val="en-US"/>
         </w:rPr>
         <w:lastRenderedPageBreak/>
-        <w:t>The service overview is easy. It lists all the services. If the user is not connected, you can click on Connect and a popup will him authenticate. When it’s done, or if the user is already connected he can disconnect. (The button is green to tell the user he is connected)</w:t>
-      </w:r>
-      <w:bookmarkStart w:id="0" w:name="_GoBack"/>
-      <w:bookmarkEnd w:id="0"/>
+        <w:t>The service overview is easy. It lists all the services. If the user is not connected, you can click on Connect and a popup will</w:t>
+      </w:r>
+      <w:r>
+        <w:rPr>
+          <w:lang w:val="en-US"/>
+        </w:rPr>
+        <w:t xml:space="preserve"> let</w:t>
+      </w:r>
+      <w:r>
+        <w:rPr>
+          <w:lang w:val="en-US"/>
+        </w:rPr>
+        <w:t xml:space="preserve"> him authenticate</w:t>
+      </w:r>
+      <w:r>
+        <w:rPr>
+          <w:lang w:val="en-US"/>
+        </w:rPr>
+        <w:t xml:space="preserve"> himself</w:t>
+      </w:r>
+      <w:r>
+        <w:rPr>
+          <w:lang w:val="en-US"/>
+        </w:rPr>
+        <w:t>. When it’s done, or if the user is already connected he can disconnect. (The button is green to tell the user he is connected)</w:t>
+      </w:r>
     </w:p>
     <w:p>
       <w:pPr>
@@ -1125,37 +1253,7 @@
         <w:rPr>
           <w:lang w:val="en-US"/>
         </w:rPr>
-        <w:t xml:space="preserve">Next: </w:t>
-      </w:r>
-      <w:r>
-        <w:rPr>
-          <w:lang w:val="en-US"/>
-        </w:rPr>
-        <w:t xml:space="preserve">Change to the song just </w:t>
-      </w:r>
-      <w:r>
-        <w:rPr>
-          <w:lang w:val="en-US"/>
-        </w:rPr>
-        <w:t>after</w:t>
-      </w:r>
-      <w:r>
-        <w:rPr>
-          <w:lang w:val="en-US"/>
-        </w:rPr>
-        <w:t xml:space="preserve"> this one in the playlist. Impossible if it is the </w:t>
-      </w:r>
-      <w:r>
-        <w:rPr>
-          <w:lang w:val="en-US"/>
-        </w:rPr>
-        <w:t>last</w:t>
-      </w:r>
-      <w:r>
-        <w:rPr>
-          <w:lang w:val="en-US"/>
-        </w:rPr>
-        <w:t xml:space="preserve"> song of the playlist.</w:t>
+        <w:t>Next: Change to the song just after this one in the playlist. Impossible if it is the last song of the playlist.</w:t>
       </w:r>
     </w:p>
     <w:p>

</xml_diff>